<commit_message>
documenten toegevoegd + schema update
planning + weerstand berekening+ tradeoffs update + schema weerstanden spannings instellingen
</commit_message>
<xml_diff>
--- a/trade-off's.docx
+++ b/trade-off's.docx
@@ -950,6 +950,12 @@
       </w:r>
       <w:r>
         <w:t>duurder maar heeft hogere limieten dan de andere.</w:t>
+      </w:r>
+      <w:r>
+        <w:t xml:space="preserve"> Deze ic kan het meeste</w:t>
+      </w:r>
+      <w:r>
+        <w:t>n inclusief calss 3.</w:t>
       </w:r>
     </w:p>
     <w:p/>

</xml_diff>

<commit_message>
update schemas + documenten
Footprints toegevoegd voor quick disconnect en optocoupler. weekverslag 2 geupload en 3 gestart
</commit_message>
<xml_diff>
--- a/trade-off's.docx
+++ b/trade-off's.docx
@@ -140,8 +140,13 @@
           </wp:anchor>
         </w:drawing>
       </w:r>
-      <w:r>
-        <w:t>Efuse ic</w:t>
+      <w:proofErr w:type="spellStart"/>
+      <w:r>
+        <w:t>Efuse</w:t>
+      </w:r>
+      <w:proofErr w:type="spellEnd"/>
+      <w:r>
+        <w:t xml:space="preserve"> ic</w:t>
       </w:r>
     </w:p>
     <w:tbl>
@@ -183,6 +188,8 @@
                 <w:color w:val="000000"/>
               </w:rPr>
             </w:pPr>
+            <w:bookmarkStart w:id="0" w:name="_Hlk65776343"/>
+            <w:proofErr w:type="spellStart"/>
             <w:r>
               <w:rPr>
                 <w:rFonts w:ascii="Calibri" w:eastAsia="Times New Roman" w:hAnsi="Calibri" w:cs="Calibri"/>
@@ -190,6 +197,7 @@
               </w:rPr>
               <w:t>efuse</w:t>
             </w:r>
+            <w:proofErr w:type="spellEnd"/>
           </w:p>
         </w:tc>
         <w:tc>
@@ -332,7 +340,23 @@
                 <w:rFonts w:ascii="Calibri" w:eastAsia="Times New Roman" w:hAnsi="Calibri" w:cs="Calibri"/>
                 <w:color w:val="000000"/>
               </w:rPr>
-              <w:t>8 to 48V</w:t>
+              <w:t xml:space="preserve">8 </w:t>
+            </w:r>
+            <w:proofErr w:type="spellStart"/>
+            <w:r>
+              <w:rPr>
+                <w:rFonts w:ascii="Calibri" w:eastAsia="Times New Roman" w:hAnsi="Calibri" w:cs="Calibri"/>
+                <w:color w:val="000000"/>
+              </w:rPr>
+              <w:t>to</w:t>
+            </w:r>
+            <w:proofErr w:type="spellEnd"/>
+            <w:r>
+              <w:rPr>
+                <w:rFonts w:ascii="Calibri" w:eastAsia="Times New Roman" w:hAnsi="Calibri" w:cs="Calibri"/>
+                <w:color w:val="000000"/>
+              </w:rPr>
+              <w:t xml:space="preserve"> 48V</w:t>
             </w:r>
           </w:p>
         </w:tc>
@@ -357,7 +381,23 @@
                 <w:rFonts w:ascii="Calibri" w:eastAsia="Times New Roman" w:hAnsi="Calibri" w:cs="Calibri"/>
                 <w:color w:val="000000"/>
               </w:rPr>
-              <w:t>4.2 to 60V</w:t>
+              <w:t xml:space="preserve">4.2 </w:t>
+            </w:r>
+            <w:proofErr w:type="spellStart"/>
+            <w:r>
+              <w:rPr>
+                <w:rFonts w:ascii="Calibri" w:eastAsia="Times New Roman" w:hAnsi="Calibri" w:cs="Calibri"/>
+                <w:color w:val="000000"/>
+              </w:rPr>
+              <w:t>to</w:t>
+            </w:r>
+            <w:proofErr w:type="spellEnd"/>
+            <w:r>
+              <w:rPr>
+                <w:rFonts w:ascii="Calibri" w:eastAsia="Times New Roman" w:hAnsi="Calibri" w:cs="Calibri"/>
+                <w:color w:val="000000"/>
+              </w:rPr>
+              <w:t xml:space="preserve"> 60V</w:t>
             </w:r>
           </w:p>
         </w:tc>
@@ -382,7 +422,23 @@
                 <w:rFonts w:ascii="Calibri" w:eastAsia="Times New Roman" w:hAnsi="Calibri" w:cs="Calibri"/>
                 <w:color w:val="000000"/>
               </w:rPr>
-              <w:t>4.5 to 60V</w:t>
+              <w:t xml:space="preserve">4.5 </w:t>
+            </w:r>
+            <w:proofErr w:type="spellStart"/>
+            <w:r>
+              <w:rPr>
+                <w:rFonts w:ascii="Calibri" w:eastAsia="Times New Roman" w:hAnsi="Calibri" w:cs="Calibri"/>
+                <w:color w:val="000000"/>
+              </w:rPr>
+              <w:t>to</w:t>
+            </w:r>
+            <w:proofErr w:type="spellEnd"/>
+            <w:r>
+              <w:rPr>
+                <w:rFonts w:ascii="Calibri" w:eastAsia="Times New Roman" w:hAnsi="Calibri" w:cs="Calibri"/>
+                <w:color w:val="000000"/>
+              </w:rPr>
+              <w:t xml:space="preserve"> 60V</w:t>
             </w:r>
           </w:p>
         </w:tc>
@@ -407,13 +463,31 @@
                 <w:color w:val="000000"/>
               </w:rPr>
             </w:pPr>
-            <w:r>
-              <w:rPr>
-                <w:rFonts w:ascii="Calibri" w:eastAsia="Times New Roman" w:hAnsi="Calibri" w:cs="Calibri"/>
-                <w:color w:val="000000"/>
-              </w:rPr>
-              <w:t>continuous current</w:t>
-            </w:r>
+            <w:proofErr w:type="spellStart"/>
+            <w:r>
+              <w:rPr>
+                <w:rFonts w:ascii="Calibri" w:eastAsia="Times New Roman" w:hAnsi="Calibri" w:cs="Calibri"/>
+                <w:color w:val="000000"/>
+              </w:rPr>
+              <w:t>continuous</w:t>
+            </w:r>
+            <w:proofErr w:type="spellEnd"/>
+            <w:r>
+              <w:rPr>
+                <w:rFonts w:ascii="Calibri" w:eastAsia="Times New Roman" w:hAnsi="Calibri" w:cs="Calibri"/>
+                <w:color w:val="000000"/>
+              </w:rPr>
+              <w:t xml:space="preserve"> </w:t>
+            </w:r>
+            <w:proofErr w:type="spellStart"/>
+            <w:r>
+              <w:rPr>
+                <w:rFonts w:ascii="Calibri" w:eastAsia="Times New Roman" w:hAnsi="Calibri" w:cs="Calibri"/>
+                <w:color w:val="000000"/>
+              </w:rPr>
+              <w:t>current</w:t>
+            </w:r>
+            <w:proofErr w:type="spellEnd"/>
           </w:p>
         </w:tc>
         <w:tc>
@@ -517,8 +591,17 @@
                 <w:rFonts w:ascii="Calibri" w:eastAsia="Times New Roman" w:hAnsi="Calibri" w:cs="Calibri"/>
                 <w:color w:val="000000"/>
               </w:rPr>
-              <w:t>max curren</w:t>
-            </w:r>
+              <w:t xml:space="preserve">max </w:t>
+            </w:r>
+            <w:proofErr w:type="spellStart"/>
+            <w:r>
+              <w:rPr>
+                <w:rFonts w:ascii="Calibri" w:eastAsia="Times New Roman" w:hAnsi="Calibri" w:cs="Calibri"/>
+                <w:color w:val="000000"/>
+              </w:rPr>
+              <w:t>curren</w:t>
+            </w:r>
+            <w:proofErr w:type="spellEnd"/>
           </w:p>
         </w:tc>
         <w:tc>
@@ -617,13 +700,31 @@
                 <w:color w:val="000000"/>
               </w:rPr>
             </w:pPr>
-            <w:r>
-              <w:rPr>
-                <w:rFonts w:ascii="Calibri" w:eastAsia="Times New Roman" w:hAnsi="Calibri" w:cs="Calibri"/>
-                <w:color w:val="000000"/>
-              </w:rPr>
-              <w:t>parrallel theoretisch moglijk</w:t>
-            </w:r>
+            <w:proofErr w:type="spellStart"/>
+            <w:r>
+              <w:rPr>
+                <w:rFonts w:ascii="Calibri" w:eastAsia="Times New Roman" w:hAnsi="Calibri" w:cs="Calibri"/>
+                <w:color w:val="000000"/>
+              </w:rPr>
+              <w:t>parrallel</w:t>
+            </w:r>
+            <w:proofErr w:type="spellEnd"/>
+            <w:r>
+              <w:rPr>
+                <w:rFonts w:ascii="Calibri" w:eastAsia="Times New Roman" w:hAnsi="Calibri" w:cs="Calibri"/>
+                <w:color w:val="000000"/>
+              </w:rPr>
+              <w:t xml:space="preserve"> theoretisch </w:t>
+            </w:r>
+            <w:proofErr w:type="spellStart"/>
+            <w:r>
+              <w:rPr>
+                <w:rFonts w:ascii="Calibri" w:eastAsia="Times New Roman" w:hAnsi="Calibri" w:cs="Calibri"/>
+                <w:color w:val="000000"/>
+              </w:rPr>
+              <w:t>moglijk</w:t>
+            </w:r>
+            <w:proofErr w:type="spellEnd"/>
           </w:p>
         </w:tc>
         <w:tc>
@@ -832,8 +933,33 @@
                 <w:rFonts w:ascii="Calibri" w:eastAsia="Times New Roman" w:hAnsi="Calibri" w:cs="Calibri"/>
                 <w:color w:val="000000"/>
               </w:rPr>
-              <w:t>reverse ploarity protection</w:t>
-            </w:r>
+              <w:t xml:space="preserve">reverse </w:t>
+            </w:r>
+            <w:proofErr w:type="spellStart"/>
+            <w:r>
+              <w:rPr>
+                <w:rFonts w:ascii="Calibri" w:eastAsia="Times New Roman" w:hAnsi="Calibri" w:cs="Calibri"/>
+                <w:color w:val="000000"/>
+              </w:rPr>
+              <w:t>ploarity</w:t>
+            </w:r>
+            <w:proofErr w:type="spellEnd"/>
+            <w:r>
+              <w:rPr>
+                <w:rFonts w:ascii="Calibri" w:eastAsia="Times New Roman" w:hAnsi="Calibri" w:cs="Calibri"/>
+                <w:color w:val="000000"/>
+              </w:rPr>
+              <w:t xml:space="preserve"> </w:t>
+            </w:r>
+            <w:proofErr w:type="spellStart"/>
+            <w:r>
+              <w:rPr>
+                <w:rFonts w:ascii="Calibri" w:eastAsia="Times New Roman" w:hAnsi="Calibri" w:cs="Calibri"/>
+                <w:color w:val="000000"/>
+              </w:rPr>
+              <w:t>protection</w:t>
+            </w:r>
+            <w:proofErr w:type="spellEnd"/>
           </w:p>
         </w:tc>
         <w:tc>
@@ -857,8 +983,17 @@
                 <w:rFonts w:ascii="Calibri" w:eastAsia="Times New Roman" w:hAnsi="Calibri" w:cs="Calibri"/>
                 <w:color w:val="000000"/>
               </w:rPr>
-              <w:t>externe fet</w:t>
-            </w:r>
+              <w:t xml:space="preserve">externe </w:t>
+            </w:r>
+            <w:proofErr w:type="spellStart"/>
+            <w:r>
+              <w:rPr>
+                <w:rFonts w:ascii="Calibri" w:eastAsia="Times New Roman" w:hAnsi="Calibri" w:cs="Calibri"/>
+                <w:color w:val="000000"/>
+              </w:rPr>
+              <w:t>fet</w:t>
+            </w:r>
+            <w:proofErr w:type="spellEnd"/>
           </w:p>
         </w:tc>
         <w:tc>
@@ -907,8 +1042,17 @@
                 <w:rFonts w:ascii="Calibri" w:eastAsia="Times New Roman" w:hAnsi="Calibri" w:cs="Calibri"/>
                 <w:color w:val="000000"/>
               </w:rPr>
-              <w:t>externe fet</w:t>
-            </w:r>
+              <w:t xml:space="preserve">externe </w:t>
+            </w:r>
+            <w:proofErr w:type="spellStart"/>
+            <w:r>
+              <w:rPr>
+                <w:rFonts w:ascii="Calibri" w:eastAsia="Times New Roman" w:hAnsi="Calibri" w:cs="Calibri"/>
+                <w:color w:val="000000"/>
+              </w:rPr>
+              <w:t>fet</w:t>
+            </w:r>
+            <w:proofErr w:type="spellEnd"/>
           </w:p>
         </w:tc>
       </w:tr>
@@ -955,9 +1099,18 @@
         <w:t xml:space="preserve"> Deze ic kan het meeste</w:t>
       </w:r>
       <w:r>
-        <w:t>n inclusief calss 3.</w:t>
+        <w:t xml:space="preserve">n inclusief </w:t>
+      </w:r>
+      <w:proofErr w:type="spellStart"/>
+      <w:r>
+        <w:t>calss</w:t>
+      </w:r>
+      <w:proofErr w:type="spellEnd"/>
+      <w:r>
+        <w:t xml:space="preserve"> 3.</w:t>
       </w:r>
     </w:p>
+    <w:bookmarkEnd w:id="0"/>
     <w:p/>
     <w:p/>
     <w:p>
@@ -1037,10 +1190,26 @@
               </w:numPr>
             </w:pPr>
             <w:r>
-              <w:t>Voorgeprogrammeerd met bootloader.</w:t>
-            </w:r>
-            <w:r>
-              <w:t>(grotere pakage)</w:t>
+              <w:t xml:space="preserve">Voorgeprogrammeerd met </w:t>
+            </w:r>
+            <w:proofErr w:type="spellStart"/>
+            <w:r>
+              <w:t>bootloader</w:t>
+            </w:r>
+            <w:proofErr w:type="spellEnd"/>
+            <w:r>
+              <w:t>.</w:t>
+            </w:r>
+            <w:r>
+              <w:t xml:space="preserve">(grotere </w:t>
+            </w:r>
+            <w:proofErr w:type="spellStart"/>
+            <w:r>
+              <w:t>pakage</w:t>
+            </w:r>
+            <w:proofErr w:type="spellEnd"/>
+            <w:r>
+              <w:t>)</w:t>
             </w:r>
           </w:p>
           <w:p>
@@ -1091,7 +1260,15 @@
               </w:numPr>
             </w:pPr>
             <w:r>
-              <w:t>Komt veel voor in arduino stijl bordjes</w:t>
+              <w:t xml:space="preserve">Komt veel voor in </w:t>
+            </w:r>
+            <w:proofErr w:type="spellStart"/>
+            <w:r>
+              <w:t>arduino</w:t>
+            </w:r>
+            <w:proofErr w:type="spellEnd"/>
+            <w:r>
+              <w:t xml:space="preserve"> stijl bordjes</w:t>
             </w:r>
           </w:p>
         </w:tc>
@@ -1112,8 +1289,13 @@
                 <w:numId w:val="1"/>
               </w:numPr>
             </w:pPr>
-            <w:r>
-              <w:t>Arduino compatible</w:t>
+            <w:proofErr w:type="spellStart"/>
+            <w:r>
+              <w:t>Arduino</w:t>
+            </w:r>
+            <w:proofErr w:type="spellEnd"/>
+            <w:r>
+              <w:t xml:space="preserve"> compatible</w:t>
             </w:r>
           </w:p>
           <w:p>
@@ -1140,8 +1322,13 @@
               </w:numPr>
             </w:pPr>
             <w:r>
-              <w:t>Goedkope programmer</w:t>
-            </w:r>
+              <w:t xml:space="preserve">Goedkope </w:t>
+            </w:r>
+            <w:proofErr w:type="spellStart"/>
+            <w:r>
+              <w:t>programmer</w:t>
+            </w:r>
+            <w:proofErr w:type="spellEnd"/>
           </w:p>
           <w:p>
             <w:pPr>
@@ -1209,8 +1396,21 @@
               <w:t xml:space="preserve">Geen </w:t>
             </w:r>
             <w:r>
-              <w:t>configuratie tools of librarys van atmel</w:t>
-            </w:r>
+              <w:t xml:space="preserve">configuratie tools of </w:t>
+            </w:r>
+            <w:proofErr w:type="spellStart"/>
+            <w:r>
+              <w:t>librarys</w:t>
+            </w:r>
+            <w:proofErr w:type="spellEnd"/>
+            <w:r>
+              <w:t xml:space="preserve"> van </w:t>
+            </w:r>
+            <w:proofErr w:type="spellStart"/>
+            <w:r>
+              <w:t>atmel</w:t>
+            </w:r>
+            <w:proofErr w:type="spellEnd"/>
           </w:p>
         </w:tc>
         <w:tc>
@@ -1231,7 +1431,15 @@
               </w:numPr>
             </w:pPr>
             <w:r>
-              <w:t>Nog nooit met arm van atmel gewerkt</w:t>
+              <w:t xml:space="preserve">Nog nooit met arm van </w:t>
+            </w:r>
+            <w:proofErr w:type="spellStart"/>
+            <w:r>
+              <w:t>atmel</w:t>
+            </w:r>
+            <w:proofErr w:type="spellEnd"/>
+            <w:r>
+              <w:t xml:space="preserve"> gewerkt</w:t>
             </w:r>
           </w:p>
         </w:tc>
@@ -1253,8 +1461,19 @@
               </w:numPr>
             </w:pPr>
             <w:r>
-              <w:t>Geen arduino</w:t>
-            </w:r>
+              <w:t>Geen</w:t>
+            </w:r>
+            <w:r>
+              <w:t xml:space="preserve"> directe</w:t>
+            </w:r>
+            <w:r>
+              <w:t xml:space="preserve"> </w:t>
+            </w:r>
+            <w:proofErr w:type="spellStart"/>
+            <w:r>
+              <w:t>arduino</w:t>
+            </w:r>
+            <w:proofErr w:type="spellEnd"/>
           </w:p>
         </w:tc>
       </w:tr>
@@ -1402,7 +1621,23 @@
         <w:t xml:space="preserve">Voor de Atmega32u4 </w:t>
       </w:r>
       <w:r>
-        <w:t>zou ik bij arduino IDE blijven omdat er van atmel bijna geen support is voor deze controller.</w:t>
+        <w:t xml:space="preserve">zou ik bij </w:t>
+      </w:r>
+      <w:proofErr w:type="spellStart"/>
+      <w:r>
+        <w:t>arduino</w:t>
+      </w:r>
+      <w:proofErr w:type="spellEnd"/>
+      <w:r>
+        <w:t xml:space="preserve"> IDE blijven omdat er van </w:t>
+      </w:r>
+      <w:proofErr w:type="spellStart"/>
+      <w:r>
+        <w:t>atmel</w:t>
+      </w:r>
+      <w:proofErr w:type="spellEnd"/>
+      <w:r>
+        <w:t xml:space="preserve"> bijna geen support is voor deze controller.</w:t>
       </w:r>
     </w:p>
     <w:p>
@@ -1439,7 +1674,15 @@
         <w:t xml:space="preserve">zou ik de ac6 tools </w:t>
       </w:r>
       <w:r>
-        <w:t>System Workbench for STM32</w:t>
+        <w:t xml:space="preserve">System Workbench </w:t>
+      </w:r>
+      <w:proofErr w:type="spellStart"/>
+      <w:r>
+        <w:t>for</w:t>
+      </w:r>
+      <w:proofErr w:type="spellEnd"/>
+      <w:r>
+        <w:t xml:space="preserve"> STM32</w:t>
       </w:r>
       <w:r>
         <w:t xml:space="preserve"> IDE gebruiken omdat ik deze al eerder heb gebruikt</w:t>

</xml_diff>